<commit_message>
Part of lab10 report
</commit_message>
<xml_diff>
--- a/labs/lab10/Doc.docx
+++ b/labs/lab10/Doc.docx
@@ -2,7 +2,1850 @@
 <file path=word/document.xml><?xml version="1.0" encoding="utf-8"?>
 <w:document xmlns:wpc="http://schemas.microsoft.com/office/word/2010/wordprocessingCanvas" xmlns:cx="http://schemas.microsoft.com/office/drawing/2014/chartex" xmlns:cx1="http://schemas.microsoft.com/office/drawing/2015/9/8/chartex" xmlns:cx2="http://schemas.microsoft.com/office/drawing/2015/10/21/chartex" xmlns:cx3="http://schemas.microsoft.com/office/drawing/2016/5/9/chartex" xmlns:cx4="http://schemas.microsoft.com/office/drawing/2016/5/10/chartex" xmlns:cx5="http://schemas.microsoft.com/office/drawing/2016/5/11/chartex" xmlns:cx6="http://schemas.microsoft.com/office/drawing/2016/5/12/chartex" xmlns:cx7="http://schemas.microsoft.com/office/drawing/2016/5/13/chartex" xmlns:cx8="http://schemas.microsoft.com/office/drawing/2016/5/14/chartex" xmlns:mc="http://schemas.openxmlformats.org/markup-compatibility/2006" xmlns:aink="http://schemas.microsoft.com/office/drawing/2016/ink" xmlns:am3d="http://schemas.microsoft.com/office/drawing/2017/model3d" xmlns:o="urn:schemas-microsoft-com:office:office" xmlns:r="http://schemas.openxmlformats.org/officeDocument/2006/relationships" xmlns:m="http://schemas.openxmlformats.org/officeDocument/2006/math" xmlns:v="urn:schemas-microsoft-com:vml" xmlns:wp14="http://schemas.microsoft.com/office/word/2010/wordprocessingDrawing" xmlns:wp="http://schemas.openxmlformats.org/drawingml/2006/wordprocessingDrawing" xmlns:w10="urn:schemas-microsoft-com:office:word" xmlns:w="http://schemas.openxmlformats.org/wordprocessingml/2006/main" xmlns:w14="http://schemas.microsoft.com/office/word/2010/wordml" xmlns:w15="http://schemas.microsoft.com/office/word/2012/wordml" xmlns:w16cex="http://schemas.microsoft.com/office/word/2018/wordml/cex" xmlns:w16cid="http://schemas.microsoft.com/office/word/2016/wordml/cid" xmlns:w16="http://schemas.microsoft.com/office/word/2018/wordml" xmlns:w16sdtdh="http://schemas.microsoft.com/office/word/2020/wordml/sdtdatahash" xmlns:w16se="http://schemas.microsoft.com/office/word/2015/wordml/symex" xmlns:wpg="http://schemas.microsoft.com/office/word/2010/wordprocessingGroup" xmlns:wpi="http://schemas.microsoft.com/office/word/2010/wordprocessingInk" xmlns:wne="http://schemas.microsoft.com/office/word/2006/wordml" xmlns:wps="http://schemas.microsoft.com/office/word/2010/wordprocessingShape" mc:Ignorable="w14 w15 w16se w16cid w16 w16cex w16sdtdh wp14">
   <w:body>
-    <w:p/>
+    <w:p>
+      <w:pPr>
+        <w:spacing w:line="240" w:lineRule="auto"/>
+        <w:rPr>
+          <w:noProof/>
+        </w:rPr>
+      </w:pPr>
+      <w:r>
+        <w:rPr>
+          <w:noProof/>
+        </w:rPr>
+        <w:t>1 пункт</w:t>
+      </w:r>
+    </w:p>
+    <w:p>
+      <w:pPr>
+        <w:spacing w:line="240" w:lineRule="auto"/>
+        <w:rPr>
+          <w:noProof/>
+        </w:rPr>
+      </w:pPr>
+      <w:r>
+        <w:rPr>
+          <w:noProof/>
+        </w:rPr>
+        <w:t xml:space="preserve">На консоль мы получили числа от 0 до 9. </w:t>
+      </w:r>
+      <w:r>
+        <w:rPr>
+          <w:noProof/>
+        </w:rPr>
+        <w:br/>
+        <w:t xml:space="preserve">В ходе программы была создана пара сокетов. После форка в операторе </w:t>
+      </w:r>
+      <w:r>
+        <w:rPr>
+          <w:noProof/>
+          <w:lang w:val="en-US"/>
+        </w:rPr>
+        <w:t>case</w:t>
+      </w:r>
+      <w:r>
+        <w:rPr>
+          <w:noProof/>
+        </w:rPr>
+        <w:t xml:space="preserve"> был выбор родителя и потомка.</w:t>
+      </w:r>
+      <w:r>
+        <w:rPr>
+          <w:noProof/>
+        </w:rPr>
+        <w:t xml:space="preserve"> Закрываются ненужные сокеты.</w:t>
+      </w:r>
+      <w:r>
+        <w:rPr>
+          <w:noProof/>
+        </w:rPr>
+        <w:t xml:space="preserve"> </w:t>
+      </w:r>
+      <w:r>
+        <w:rPr>
+          <w:noProof/>
+        </w:rPr>
+        <w:t>Родитель отправляет потомку нечётные числа и читает чётные от ребёнка и наоборот.</w:t>
+      </w:r>
+      <w:r>
+        <w:rPr>
+          <w:noProof/>
+        </w:rPr>
+        <w:br/>
+        <w:t xml:space="preserve">Зависимость от величины переданной в </w:t>
+      </w:r>
+      <w:r>
+        <w:rPr>
+          <w:noProof/>
+          <w:lang w:val="en-US"/>
+        </w:rPr>
+        <w:t>sleep</w:t>
+      </w:r>
+      <w:r>
+        <w:rPr>
+          <w:noProof/>
+        </w:rPr>
+        <w:t>()</w:t>
+      </w:r>
+      <w:r>
+        <w:rPr>
+          <w:noProof/>
+        </w:rPr>
+        <w:t xml:space="preserve"> проявляется лишь в задержках перед выводом следующей цифры. Т.к. программа не идёт дальше пока не будет что прочитать из другого сокета.</w:t>
+      </w:r>
+    </w:p>
+    <w:p>
+      <w:pPr>
+        <w:spacing w:line="240" w:lineRule="auto"/>
+        <w:rPr>
+          <w:noProof/>
+        </w:rPr>
+      </w:pPr>
+    </w:p>
+    <w:p>
+      <w:pPr>
+        <w:spacing w:line="240" w:lineRule="auto"/>
+      </w:pPr>
+      <w:r>
+        <w:rPr>
+          <w:noProof/>
+        </w:rPr>
+        <w:drawing>
+          <wp:inline distT="0" distB="0" distL="0" distR="0" wp14:anchorId="5CE2791C" wp14:editId="5AC5F13F">
+            <wp:extent cx="5940425" cy="3930650"/>
+            <wp:effectExtent l="0" t="0" r="3175" b="0"/>
+            <wp:docPr id="1" name="Рисунок 1" descr="Изображение выглядит как текст&#10;&#10;Автоматически созданное описание"/>
+            <wp:cNvGraphicFramePr>
+              <a:graphicFrameLocks xmlns:a="http://schemas.openxmlformats.org/drawingml/2006/main" noChangeAspect="1"/>
+            </wp:cNvGraphicFramePr>
+            <a:graphic xmlns:a="http://schemas.openxmlformats.org/drawingml/2006/main">
+              <a:graphicData uri="http://schemas.openxmlformats.org/drawingml/2006/picture">
+                <pic:pic xmlns:pic="http://schemas.openxmlformats.org/drawingml/2006/picture">
+                  <pic:nvPicPr>
+                    <pic:cNvPr id="1" name="Рисунок 1" descr="Изображение выглядит как текст&#10;&#10;Автоматически созданное описание"/>
+                    <pic:cNvPicPr/>
+                  </pic:nvPicPr>
+                  <pic:blipFill>
+                    <a:blip r:embed="rId4"/>
+                    <a:stretch>
+                      <a:fillRect/>
+                    </a:stretch>
+                  </pic:blipFill>
+                  <pic:spPr>
+                    <a:xfrm>
+                      <a:off x="0" y="0"/>
+                      <a:ext cx="5940425" cy="3930650"/>
+                    </a:xfrm>
+                    <a:prstGeom prst="rect">
+                      <a:avLst/>
+                    </a:prstGeom>
+                  </pic:spPr>
+                </pic:pic>
+              </a:graphicData>
+            </a:graphic>
+          </wp:inline>
+        </w:drawing>
+      </w:r>
+    </w:p>
+    <w:p>
+      <w:pPr>
+        <w:spacing w:line="240" w:lineRule="auto"/>
+      </w:pPr>
+      <w:r>
+        <w:t>2 пункт</w:t>
+      </w:r>
+    </w:p>
+    <w:p>
+      <w:pPr>
+        <w:spacing w:line="240" w:lineRule="auto"/>
+      </w:pPr>
+      <w:r>
+        <w:t>Данный сокет явялется ПОТОЧНЫМ – обеспечивает двухсторонний, последовательный, надежный поток данных без определённых границ. Ввод</w:t>
+      </w:r>
+      <w:r>
+        <w:t>/</w:t>
+      </w:r>
+      <w:r>
+        <w:t xml:space="preserve">ввывод буферезуются. Если ввести довольно длинную строку, то она разделится на несколько </w:t>
+      </w:r>
+      <w:r>
+        <w:rPr>
+          <w:lang w:val="en-US"/>
+        </w:rPr>
+        <w:t>echo</w:t>
+      </w:r>
+      <w:r>
+        <w:t>.</w:t>
+      </w:r>
+    </w:p>
+    <w:p>
+      <w:pPr>
+        <w:spacing w:line="240" w:lineRule="auto"/>
+      </w:pPr>
+      <w:r>
+        <w:rPr>
+          <w:noProof/>
+        </w:rPr>
+        <w:drawing>
+          <wp:inline distT="0" distB="0" distL="0" distR="0" wp14:anchorId="2920FE1C" wp14:editId="086F6992">
+            <wp:extent cx="5940425" cy="1043305"/>
+            <wp:effectExtent l="0" t="0" r="3175" b="4445"/>
+            <wp:docPr id="3" name="Рисунок 3" descr="Изображение выглядит как текст&#10;&#10;Автоматически созданное описание"/>
+            <wp:cNvGraphicFramePr>
+              <a:graphicFrameLocks xmlns:a="http://schemas.openxmlformats.org/drawingml/2006/main" noChangeAspect="1"/>
+            </wp:cNvGraphicFramePr>
+            <a:graphic xmlns:a="http://schemas.openxmlformats.org/drawingml/2006/main">
+              <a:graphicData uri="http://schemas.openxmlformats.org/drawingml/2006/picture">
+                <pic:pic xmlns:pic="http://schemas.openxmlformats.org/drawingml/2006/picture">
+                  <pic:nvPicPr>
+                    <pic:cNvPr id="3" name="Рисунок 3" descr="Изображение выглядит как текст&#10;&#10;Автоматически созданное описание"/>
+                    <pic:cNvPicPr/>
+                  </pic:nvPicPr>
+                  <pic:blipFill>
+                    <a:blip r:embed="rId5"/>
+                    <a:stretch>
+                      <a:fillRect/>
+                    </a:stretch>
+                  </pic:blipFill>
+                  <pic:spPr>
+                    <a:xfrm>
+                      <a:off x="0" y="0"/>
+                      <a:ext cx="5940425" cy="1043305"/>
+                    </a:xfrm>
+                    <a:prstGeom prst="rect">
+                      <a:avLst/>
+                    </a:prstGeom>
+                  </pic:spPr>
+                </pic:pic>
+              </a:graphicData>
+            </a:graphic>
+          </wp:inline>
+        </w:drawing>
+      </w:r>
+    </w:p>
+    <w:p>
+      <w:pPr>
+        <w:spacing w:line="240" w:lineRule="auto"/>
+      </w:pPr>
+      <w:r>
+        <w:t>Файл нужен для создания сокета.</w:t>
+      </w:r>
+    </w:p>
+    <w:p>
+      <w:pPr>
+        <w:spacing w:line="240" w:lineRule="auto"/>
+      </w:pPr>
+      <w:r>
+        <w:rPr>
+          <w:noProof/>
+        </w:rPr>
+        <w:lastRenderedPageBreak/>
+        <w:drawing>
+          <wp:inline distT="0" distB="0" distL="0" distR="0" wp14:anchorId="323E74D7" wp14:editId="30B20EC9">
+            <wp:extent cx="5940425" cy="3787775"/>
+            <wp:effectExtent l="0" t="0" r="3175" b="3175"/>
+            <wp:docPr id="2" name="Рисунок 2" descr="Изображение выглядит как текст&#10;&#10;Автоматически созданное описание"/>
+            <wp:cNvGraphicFramePr>
+              <a:graphicFrameLocks xmlns:a="http://schemas.openxmlformats.org/drawingml/2006/main" noChangeAspect="1"/>
+            </wp:cNvGraphicFramePr>
+            <a:graphic xmlns:a="http://schemas.openxmlformats.org/drawingml/2006/main">
+              <a:graphicData uri="http://schemas.openxmlformats.org/drawingml/2006/picture">
+                <pic:pic xmlns:pic="http://schemas.openxmlformats.org/drawingml/2006/picture">
+                  <pic:nvPicPr>
+                    <pic:cNvPr id="2" name="Рисунок 2" descr="Изображение выглядит как текст&#10;&#10;Автоматически созданное описание"/>
+                    <pic:cNvPicPr/>
+                  </pic:nvPicPr>
+                  <pic:blipFill>
+                    <a:blip r:embed="rId6"/>
+                    <a:stretch>
+                      <a:fillRect/>
+                    </a:stretch>
+                  </pic:blipFill>
+                  <pic:spPr>
+                    <a:xfrm>
+                      <a:off x="0" y="0"/>
+                      <a:ext cx="5940425" cy="3787775"/>
+                    </a:xfrm>
+                    <a:prstGeom prst="rect">
+                      <a:avLst/>
+                    </a:prstGeom>
+                  </pic:spPr>
+                </pic:pic>
+              </a:graphicData>
+            </a:graphic>
+          </wp:inline>
+        </w:drawing>
+      </w:r>
+    </w:p>
+    <w:p>
+      <w:pPr>
+        <w:spacing w:line="240" w:lineRule="auto"/>
+      </w:pPr>
+      <w:r>
+        <w:t>3 пункт</w:t>
+      </w:r>
+    </w:p>
+    <w:p>
+      <w:pPr>
+        <w:spacing w:line="240" w:lineRule="auto"/>
+      </w:pPr>
+      <w:r>
+        <w:rPr>
+          <w:noProof/>
+        </w:rPr>
+        <w:drawing>
+          <wp:inline distT="0" distB="0" distL="0" distR="0" wp14:anchorId="06860FBC" wp14:editId="51D4BE3C">
+            <wp:extent cx="5940425" cy="2951480"/>
+            <wp:effectExtent l="0" t="0" r="3175" b="1270"/>
+            <wp:docPr id="4" name="Рисунок 4" descr="Изображение выглядит как текст&#10;&#10;Автоматически созданное описание"/>
+            <wp:cNvGraphicFramePr>
+              <a:graphicFrameLocks xmlns:a="http://schemas.openxmlformats.org/drawingml/2006/main" noChangeAspect="1"/>
+            </wp:cNvGraphicFramePr>
+            <a:graphic xmlns:a="http://schemas.openxmlformats.org/drawingml/2006/main">
+              <a:graphicData uri="http://schemas.openxmlformats.org/drawingml/2006/picture">
+                <pic:pic xmlns:pic="http://schemas.openxmlformats.org/drawingml/2006/picture">
+                  <pic:nvPicPr>
+                    <pic:cNvPr id="4" name="Рисунок 4" descr="Изображение выглядит как текст&#10;&#10;Автоматически созданное описание"/>
+                    <pic:cNvPicPr/>
+                  </pic:nvPicPr>
+                  <pic:blipFill>
+                    <a:blip r:embed="rId7"/>
+                    <a:stretch>
+                      <a:fillRect/>
+                    </a:stretch>
+                  </pic:blipFill>
+                  <pic:spPr>
+                    <a:xfrm>
+                      <a:off x="0" y="0"/>
+                      <a:ext cx="5940425" cy="2951480"/>
+                    </a:xfrm>
+                    <a:prstGeom prst="rect">
+                      <a:avLst/>
+                    </a:prstGeom>
+                  </pic:spPr>
+                </pic:pic>
+              </a:graphicData>
+            </a:graphic>
+          </wp:inline>
+        </w:drawing>
+      </w:r>
+    </w:p>
+    <w:p>
+      <w:pPr>
+        <w:spacing w:line="240" w:lineRule="auto"/>
+      </w:pPr>
+      <w:r>
+        <w:t xml:space="preserve">Данный сокет так же </w:t>
+      </w:r>
+      <w:r>
+        <w:rPr>
+          <w:b/>
+          <w:bCs/>
+        </w:rPr>
+        <w:t>поточный</w:t>
+      </w:r>
+      <w:r>
+        <w:t>. Он возвращает введённый текст в верхнем регистре.</w:t>
+      </w:r>
+      <w:r>
+        <w:br/>
+      </w:r>
+    </w:p>
+    <w:p>
+      <w:pPr>
+        <w:spacing w:line="240" w:lineRule="auto"/>
+      </w:pPr>
+      <w:r>
+        <w:t>4 пункт</w:t>
+      </w:r>
+    </w:p>
+    <w:p>
+      <w:pPr>
+        <w:spacing w:line="240" w:lineRule="auto"/>
+      </w:pPr>
+      <w:r>
+        <w:rPr>
+          <w:noProof/>
+        </w:rPr>
+        <w:lastRenderedPageBreak/>
+        <w:drawing>
+          <wp:inline distT="0" distB="0" distL="0" distR="0" wp14:anchorId="0EF724F6" wp14:editId="44ADF498">
+            <wp:extent cx="5940425" cy="4023360"/>
+            <wp:effectExtent l="0" t="0" r="3175" b="0"/>
+            <wp:docPr id="5" name="Рисунок 5" descr="Изображение выглядит как текст&#10;&#10;Автоматически созданное описание"/>
+            <wp:cNvGraphicFramePr>
+              <a:graphicFrameLocks xmlns:a="http://schemas.openxmlformats.org/drawingml/2006/main" noChangeAspect="1"/>
+            </wp:cNvGraphicFramePr>
+            <a:graphic xmlns:a="http://schemas.openxmlformats.org/drawingml/2006/main">
+              <a:graphicData uri="http://schemas.openxmlformats.org/drawingml/2006/picture">
+                <pic:pic xmlns:pic="http://schemas.openxmlformats.org/drawingml/2006/picture">
+                  <pic:nvPicPr>
+                    <pic:cNvPr id="5" name="Рисунок 5" descr="Изображение выглядит как текст&#10;&#10;Автоматически созданное описание"/>
+                    <pic:cNvPicPr/>
+                  </pic:nvPicPr>
+                  <pic:blipFill>
+                    <a:blip r:embed="rId8"/>
+                    <a:stretch>
+                      <a:fillRect/>
+                    </a:stretch>
+                  </pic:blipFill>
+                  <pic:spPr>
+                    <a:xfrm>
+                      <a:off x="0" y="0"/>
+                      <a:ext cx="5940425" cy="4023360"/>
+                    </a:xfrm>
+                    <a:prstGeom prst="rect">
+                      <a:avLst/>
+                    </a:prstGeom>
+                  </pic:spPr>
+                </pic:pic>
+              </a:graphicData>
+            </a:graphic>
+          </wp:inline>
+        </w:drawing>
+      </w:r>
+    </w:p>
+    <w:tbl>
+      <w:tblPr>
+        <w:tblStyle w:val="a3"/>
+        <w:tblW w:w="0" w:type="auto"/>
+        <w:tblLook w:val="04A0" w:firstRow="1" w:lastRow="0" w:firstColumn="1" w:lastColumn="0" w:noHBand="0" w:noVBand="1"/>
+      </w:tblPr>
+      <w:tblGrid>
+        <w:gridCol w:w="9345"/>
+      </w:tblGrid>
+      <w:tr>
+        <w:tc>
+          <w:tcPr>
+            <w:tcW w:w="9345" w:type="dxa"/>
+          </w:tcPr>
+          <w:p>
+            <w:pPr>
+              <w:rPr>
+                <w:lang w:val="en-US"/>
+              </w:rPr>
+            </w:pPr>
+            <w:r>
+              <w:rPr>
+                <w:lang w:val="en-US"/>
+              </w:rPr>
+              <w:t>/*</w:t>
+            </w:r>
+          </w:p>
+          <w:p>
+            <w:pPr>
+              <w:rPr>
+                <w:lang w:val="en-US"/>
+              </w:rPr>
+            </w:pPr>
+            <w:r>
+              <w:rPr>
+                <w:lang w:val="en-US"/>
+              </w:rPr>
+              <w:t>** echo_server.cpp -- the echo server for echo_cient.cpp; demonstrates UNIX sockets</w:t>
+            </w:r>
+          </w:p>
+          <w:p>
+            <w:pPr>
+              <w:rPr>
+                <w:lang w:val="en-US"/>
+              </w:rPr>
+            </w:pPr>
+            <w:r>
+              <w:rPr>
+                <w:lang w:val="en-US"/>
+              </w:rPr>
+              <w:t>*/</w:t>
+            </w:r>
+          </w:p>
+          <w:p>
+            <w:pPr>
+              <w:rPr>
+                <w:lang w:val="en-US"/>
+              </w:rPr>
+            </w:pPr>
+          </w:p>
+          <w:p>
+            <w:pPr>
+              <w:rPr>
+                <w:lang w:val="en-US"/>
+              </w:rPr>
+            </w:pPr>
+            <w:r>
+              <w:rPr>
+                <w:lang w:val="en-US"/>
+              </w:rPr>
+              <w:t>#include &lt;stdio.h&gt;</w:t>
+            </w:r>
+          </w:p>
+          <w:p>
+            <w:pPr>
+              <w:rPr>
+                <w:lang w:val="en-US"/>
+              </w:rPr>
+            </w:pPr>
+            <w:r>
+              <w:rPr>
+                <w:lang w:val="en-US"/>
+              </w:rPr>
+              <w:t>#include &lt;stdlib.h&gt;</w:t>
+            </w:r>
+          </w:p>
+          <w:p>
+            <w:pPr>
+              <w:rPr>
+                <w:lang w:val="en-US"/>
+              </w:rPr>
+            </w:pPr>
+            <w:r>
+              <w:rPr>
+                <w:lang w:val="en-US"/>
+              </w:rPr>
+              <w:t>#include &lt;unistd.h&gt;</w:t>
+            </w:r>
+          </w:p>
+          <w:p>
+            <w:pPr>
+              <w:rPr>
+                <w:lang w:val="en-US"/>
+              </w:rPr>
+            </w:pPr>
+            <w:r>
+              <w:rPr>
+                <w:lang w:val="en-US"/>
+              </w:rPr>
+              <w:t>#include &lt;errno.h&gt;</w:t>
+            </w:r>
+          </w:p>
+          <w:p>
+            <w:pPr>
+              <w:rPr>
+                <w:lang w:val="en-US"/>
+              </w:rPr>
+            </w:pPr>
+            <w:r>
+              <w:rPr>
+                <w:lang w:val="en-US"/>
+              </w:rPr>
+              <w:t>#include &lt;string.h&gt;</w:t>
+            </w:r>
+          </w:p>
+          <w:p>
+            <w:pPr>
+              <w:rPr>
+                <w:lang w:val="en-US"/>
+              </w:rPr>
+            </w:pPr>
+            <w:r>
+              <w:rPr>
+                <w:lang w:val="en-US"/>
+              </w:rPr>
+              <w:t>#include &lt;sys/types.h&gt;</w:t>
+            </w:r>
+          </w:p>
+          <w:p>
+            <w:pPr>
+              <w:rPr>
+                <w:lang w:val="en-US"/>
+              </w:rPr>
+            </w:pPr>
+            <w:r>
+              <w:rPr>
+                <w:lang w:val="en-US"/>
+              </w:rPr>
+              <w:t>#include &lt;sys/socket.h&gt;</w:t>
+            </w:r>
+          </w:p>
+          <w:p>
+            <w:pPr>
+              <w:rPr>
+                <w:lang w:val="en-US"/>
+              </w:rPr>
+            </w:pPr>
+            <w:r>
+              <w:rPr>
+                <w:lang w:val="en-US"/>
+              </w:rPr>
+              <w:t>#include &lt;sys/un.h&gt;</w:t>
+            </w:r>
+          </w:p>
+          <w:p>
+            <w:pPr>
+              <w:rPr>
+                <w:lang w:val="en-US"/>
+              </w:rPr>
+            </w:pPr>
+          </w:p>
+          <w:p>
+            <w:pPr>
+              <w:rPr>
+                <w:lang w:val="en-US"/>
+              </w:rPr>
+            </w:pPr>
+            <w:r>
+              <w:rPr>
+                <w:lang w:val="en-US"/>
+              </w:rPr>
+              <w:t>#define SOCK_PATH "echo_socket"</w:t>
+            </w:r>
+          </w:p>
+          <w:p>
+            <w:pPr>
+              <w:rPr>
+                <w:lang w:val="en-US"/>
+              </w:rPr>
+            </w:pPr>
+          </w:p>
+          <w:p>
+            <w:pPr>
+              <w:rPr>
+                <w:lang w:val="en-US"/>
+              </w:rPr>
+            </w:pPr>
+            <w:r>
+              <w:rPr>
+                <w:lang w:val="en-US"/>
+              </w:rPr>
+              <w:t>int main(void)</w:t>
+            </w:r>
+          </w:p>
+          <w:p>
+            <w:pPr>
+              <w:rPr>
+                <w:lang w:val="en-US"/>
+              </w:rPr>
+            </w:pPr>
+            <w:r>
+              <w:rPr>
+                <w:lang w:val="en-US"/>
+              </w:rPr>
+              <w:t>{</w:t>
+            </w:r>
+          </w:p>
+          <w:p>
+            <w:pPr>
+              <w:rPr>
+                <w:lang w:val="en-US"/>
+              </w:rPr>
+            </w:pPr>
+            <w:r>
+              <w:rPr>
+                <w:lang w:val="en-US"/>
+              </w:rPr>
+              <w:tab/>
+              <w:t>int s, s2, t, len;</w:t>
+            </w:r>
+          </w:p>
+          <w:p>
+            <w:pPr>
+              <w:rPr>
+                <w:lang w:val="en-US"/>
+              </w:rPr>
+            </w:pPr>
+            <w:r>
+              <w:rPr>
+                <w:lang w:val="en-US"/>
+              </w:rPr>
+              <w:tab/>
+              <w:t>struct sockaddr_un local, remote;</w:t>
+            </w:r>
+          </w:p>
+          <w:p>
+            <w:pPr>
+              <w:rPr>
+                <w:lang w:val="en-US"/>
+              </w:rPr>
+            </w:pPr>
+            <w:r>
+              <w:rPr>
+                <w:lang w:val="en-US"/>
+              </w:rPr>
+              <w:tab/>
+              <w:t>char str[100];</w:t>
+            </w:r>
+          </w:p>
+          <w:p>
+            <w:pPr>
+              <w:rPr>
+                <w:lang w:val="en-US"/>
+              </w:rPr>
+            </w:pPr>
+          </w:p>
+          <w:p>
+            <w:pPr>
+              <w:rPr>
+                <w:lang w:val="en-US"/>
+              </w:rPr>
+            </w:pPr>
+            <w:r>
+              <w:rPr>
+                <w:lang w:val="en-US"/>
+              </w:rPr>
+              <w:tab/>
+              <w:t>if ((s = socket(AF_UNIX, SOCK_STREAM, 0)) == -1) {</w:t>
+            </w:r>
+          </w:p>
+          <w:p>
+            <w:pPr>
+              <w:rPr>
+                <w:lang w:val="en-US"/>
+              </w:rPr>
+            </w:pPr>
+            <w:r>
+              <w:rPr>
+                <w:lang w:val="en-US"/>
+              </w:rPr>
+              <w:tab/>
+            </w:r>
+            <w:r>
+              <w:rPr>
+                <w:lang w:val="en-US"/>
+              </w:rPr>
+              <w:tab/>
+              <w:t>perror("socket");</w:t>
+            </w:r>
+          </w:p>
+          <w:p>
+            <w:pPr>
+              <w:rPr>
+                <w:lang w:val="en-US"/>
+              </w:rPr>
+            </w:pPr>
+            <w:r>
+              <w:rPr>
+                <w:lang w:val="en-US"/>
+              </w:rPr>
+              <w:tab/>
+            </w:r>
+            <w:r>
+              <w:rPr>
+                <w:lang w:val="en-US"/>
+              </w:rPr>
+              <w:tab/>
+              <w:t>exit(1);</w:t>
+            </w:r>
+          </w:p>
+          <w:p>
+            <w:pPr>
+              <w:rPr>
+                <w:lang w:val="en-US"/>
+              </w:rPr>
+            </w:pPr>
+            <w:r>
+              <w:rPr>
+                <w:lang w:val="en-US"/>
+              </w:rPr>
+              <w:tab/>
+              <w:t>}</w:t>
+            </w:r>
+          </w:p>
+          <w:p>
+            <w:pPr>
+              <w:rPr>
+                <w:lang w:val="en-US"/>
+              </w:rPr>
+            </w:pPr>
+          </w:p>
+          <w:p>
+            <w:pPr>
+              <w:rPr>
+                <w:lang w:val="en-US"/>
+              </w:rPr>
+            </w:pPr>
+            <w:r>
+              <w:rPr>
+                <w:lang w:val="en-US"/>
+              </w:rPr>
+              <w:tab/>
+              <w:t>local.sun_family = AF_UNIX;</w:t>
+            </w:r>
+          </w:p>
+          <w:p>
+            <w:pPr>
+              <w:rPr>
+                <w:lang w:val="en-US"/>
+              </w:rPr>
+            </w:pPr>
+            <w:r>
+              <w:rPr>
+                <w:lang w:val="en-US"/>
+              </w:rPr>
+              <w:t>//</w:t>
+            </w:r>
+            <w:r>
+              <w:rPr>
+                <w:lang w:val="en-US"/>
+              </w:rPr>
+              <w:tab/>
+              <w:t>remote.sun_family = AF_UNIX;       //</w:t>
+            </w:r>
+          </w:p>
+          <w:p>
+            <w:pPr>
+              <w:rPr>
+                <w:lang w:val="en-US"/>
+              </w:rPr>
+            </w:pPr>
+            <w:r>
+              <w:rPr>
+                <w:lang w:val="en-US"/>
+              </w:rPr>
+              <w:tab/>
+              <w:t>strcpy(local.sun_path, SOCK_PATH);</w:t>
+            </w:r>
+          </w:p>
+          <w:p>
+            <w:pPr>
+              <w:rPr>
+                <w:lang w:val="en-US"/>
+              </w:rPr>
+            </w:pPr>
+            <w:r>
+              <w:rPr>
+                <w:lang w:val="en-US"/>
+              </w:rPr>
+              <w:lastRenderedPageBreak/>
+              <w:tab/>
+              <w:t>unlink(local.sun_path);</w:t>
+            </w:r>
+          </w:p>
+          <w:p>
+            <w:pPr>
+              <w:rPr>
+                <w:lang w:val="en-US"/>
+              </w:rPr>
+            </w:pPr>
+            <w:r>
+              <w:rPr>
+                <w:lang w:val="en-US"/>
+              </w:rPr>
+              <w:tab/>
+              <w:t>len = strlen(local.sun_path) + sizeof(local.sun_family);</w:t>
+            </w:r>
+          </w:p>
+          <w:p>
+            <w:pPr>
+              <w:rPr>
+                <w:lang w:val="en-US"/>
+              </w:rPr>
+            </w:pPr>
+            <w:r>
+              <w:rPr>
+                <w:lang w:val="en-US"/>
+              </w:rPr>
+              <w:tab/>
+              <w:t>if (bind(s, (struct sockaddr *)&amp;local, len) == -1) {</w:t>
+            </w:r>
+          </w:p>
+          <w:p>
+            <w:pPr>
+              <w:rPr>
+                <w:lang w:val="en-US"/>
+              </w:rPr>
+            </w:pPr>
+            <w:r>
+              <w:rPr>
+                <w:lang w:val="en-US"/>
+              </w:rPr>
+              <w:tab/>
+            </w:r>
+            <w:r>
+              <w:rPr>
+                <w:lang w:val="en-US"/>
+              </w:rPr>
+              <w:tab/>
+              <w:t>perror("bind");</w:t>
+            </w:r>
+          </w:p>
+          <w:p>
+            <w:pPr>
+              <w:rPr>
+                <w:lang w:val="en-US"/>
+              </w:rPr>
+            </w:pPr>
+            <w:r>
+              <w:rPr>
+                <w:lang w:val="en-US"/>
+              </w:rPr>
+              <w:tab/>
+            </w:r>
+            <w:r>
+              <w:rPr>
+                <w:lang w:val="en-US"/>
+              </w:rPr>
+              <w:tab/>
+              <w:t>exit(1);</w:t>
+            </w:r>
+          </w:p>
+          <w:p>
+            <w:pPr>
+              <w:rPr>
+                <w:lang w:val="en-US"/>
+              </w:rPr>
+            </w:pPr>
+            <w:r>
+              <w:rPr>
+                <w:lang w:val="en-US"/>
+              </w:rPr>
+              <w:tab/>
+              <w:t>}</w:t>
+            </w:r>
+          </w:p>
+          <w:p>
+            <w:pPr>
+              <w:rPr>
+                <w:lang w:val="en-US"/>
+              </w:rPr>
+            </w:pPr>
+          </w:p>
+          <w:p>
+            <w:pPr>
+              <w:rPr>
+                <w:lang w:val="en-US"/>
+              </w:rPr>
+            </w:pPr>
+            <w:r>
+              <w:rPr>
+                <w:lang w:val="en-US"/>
+              </w:rPr>
+              <w:tab/>
+              <w:t>if (listen(s, 5) == -1) {</w:t>
+            </w:r>
+          </w:p>
+          <w:p>
+            <w:pPr>
+              <w:rPr>
+                <w:lang w:val="en-US"/>
+              </w:rPr>
+            </w:pPr>
+            <w:r>
+              <w:rPr>
+                <w:lang w:val="en-US"/>
+              </w:rPr>
+              <w:tab/>
+            </w:r>
+            <w:r>
+              <w:rPr>
+                <w:lang w:val="en-US"/>
+              </w:rPr>
+              <w:tab/>
+              <w:t>perror("listen");</w:t>
+            </w:r>
+          </w:p>
+          <w:p>
+            <w:pPr>
+              <w:rPr>
+                <w:lang w:val="en-US"/>
+              </w:rPr>
+            </w:pPr>
+            <w:r>
+              <w:rPr>
+                <w:lang w:val="en-US"/>
+              </w:rPr>
+              <w:tab/>
+            </w:r>
+            <w:r>
+              <w:rPr>
+                <w:lang w:val="en-US"/>
+              </w:rPr>
+              <w:tab/>
+              <w:t>exit(1);</w:t>
+            </w:r>
+          </w:p>
+          <w:p>
+            <w:pPr>
+              <w:rPr>
+                <w:lang w:val="en-US"/>
+              </w:rPr>
+            </w:pPr>
+            <w:r>
+              <w:rPr>
+                <w:lang w:val="en-US"/>
+              </w:rPr>
+              <w:tab/>
+              <w:t>}</w:t>
+            </w:r>
+          </w:p>
+          <w:p>
+            <w:pPr>
+              <w:rPr>
+                <w:lang w:val="en-US"/>
+              </w:rPr>
+            </w:pPr>
+          </w:p>
+          <w:p>
+            <w:pPr>
+              <w:rPr>
+                <w:lang w:val="en-US"/>
+              </w:rPr>
+            </w:pPr>
+            <w:r>
+              <w:rPr>
+                <w:lang w:val="en-US"/>
+              </w:rPr>
+              <w:tab/>
+              <w:t>for(;;) {</w:t>
+            </w:r>
+          </w:p>
+          <w:p>
+            <w:pPr>
+              <w:rPr>
+                <w:lang w:val="en-US"/>
+              </w:rPr>
+            </w:pPr>
+            <w:r>
+              <w:rPr>
+                <w:lang w:val="en-US"/>
+              </w:rPr>
+              <w:tab/>
+            </w:r>
+            <w:r>
+              <w:rPr>
+                <w:lang w:val="en-US"/>
+              </w:rPr>
+              <w:tab/>
+              <w:t>int done, n;</w:t>
+            </w:r>
+          </w:p>
+          <w:p>
+            <w:pPr>
+              <w:rPr>
+                <w:lang w:val="en-US"/>
+              </w:rPr>
+            </w:pPr>
+            <w:r>
+              <w:rPr>
+                <w:lang w:val="en-US"/>
+              </w:rPr>
+              <w:tab/>
+            </w:r>
+            <w:r>
+              <w:rPr>
+                <w:lang w:val="en-US"/>
+              </w:rPr>
+              <w:tab/>
+              <w:t>printf("Waiting for a connection...\n");</w:t>
+            </w:r>
+          </w:p>
+          <w:p>
+            <w:pPr>
+              <w:rPr>
+                <w:lang w:val="en-US"/>
+              </w:rPr>
+            </w:pPr>
+            <w:r>
+              <w:rPr>
+                <w:lang w:val="en-US"/>
+              </w:rPr>
+              <w:tab/>
+            </w:r>
+            <w:r>
+              <w:rPr>
+                <w:lang w:val="en-US"/>
+              </w:rPr>
+              <w:tab/>
+              <w:t>t = sizeof(remote);</w:t>
+            </w:r>
+          </w:p>
+          <w:p>
+            <w:pPr>
+              <w:rPr>
+                <w:lang w:val="en-US"/>
+              </w:rPr>
+            </w:pPr>
+            <w:r>
+              <w:rPr>
+                <w:lang w:val="en-US"/>
+              </w:rPr>
+              <w:tab/>
+            </w:r>
+            <w:r>
+              <w:rPr>
+                <w:lang w:val="en-US"/>
+              </w:rPr>
+              <w:tab/>
+              <w:t>if ((s2 = accept(s, (struct sockaddr *)&amp;remote, (socklen_t *)&amp;t)) == -1) {</w:t>
+            </w:r>
+          </w:p>
+          <w:p>
+            <w:pPr>
+              <w:rPr>
+                <w:lang w:val="en-US"/>
+              </w:rPr>
+            </w:pPr>
+            <w:r>
+              <w:rPr>
+                <w:lang w:val="en-US"/>
+              </w:rPr>
+              <w:tab/>
+            </w:r>
+            <w:r>
+              <w:rPr>
+                <w:lang w:val="en-US"/>
+              </w:rPr>
+              <w:tab/>
+            </w:r>
+            <w:r>
+              <w:rPr>
+                <w:lang w:val="en-US"/>
+              </w:rPr>
+              <w:tab/>
+              <w:t>perror("accept");</w:t>
+            </w:r>
+          </w:p>
+          <w:p>
+            <w:pPr>
+              <w:rPr>
+                <w:lang w:val="en-US"/>
+              </w:rPr>
+            </w:pPr>
+            <w:r>
+              <w:rPr>
+                <w:lang w:val="en-US"/>
+              </w:rPr>
+              <w:tab/>
+            </w:r>
+            <w:r>
+              <w:rPr>
+                <w:lang w:val="en-US"/>
+              </w:rPr>
+              <w:tab/>
+            </w:r>
+            <w:r>
+              <w:rPr>
+                <w:lang w:val="en-US"/>
+              </w:rPr>
+              <w:tab/>
+              <w:t>exit(1);</w:t>
+            </w:r>
+          </w:p>
+          <w:p>
+            <w:pPr>
+              <w:rPr>
+                <w:lang w:val="en-US"/>
+              </w:rPr>
+            </w:pPr>
+            <w:r>
+              <w:rPr>
+                <w:lang w:val="en-US"/>
+              </w:rPr>
+              <w:tab/>
+            </w:r>
+            <w:r>
+              <w:rPr>
+                <w:lang w:val="en-US"/>
+              </w:rPr>
+              <w:tab/>
+              <w:t>}</w:t>
+            </w:r>
+          </w:p>
+          <w:p>
+            <w:pPr>
+              <w:rPr>
+                <w:lang w:val="en-US"/>
+              </w:rPr>
+            </w:pPr>
+          </w:p>
+          <w:p>
+            <w:pPr>
+              <w:rPr>
+                <w:lang w:val="en-US"/>
+              </w:rPr>
+            </w:pPr>
+            <w:r>
+              <w:rPr>
+                <w:lang w:val="en-US"/>
+              </w:rPr>
+              <w:tab/>
+            </w:r>
+            <w:r>
+              <w:rPr>
+                <w:lang w:val="en-US"/>
+              </w:rPr>
+              <w:tab/>
+              <w:t>printf("Connected.\n");</w:t>
+            </w:r>
+          </w:p>
+          <w:p>
+            <w:pPr>
+              <w:rPr>
+                <w:lang w:val="en-US"/>
+              </w:rPr>
+            </w:pPr>
+          </w:p>
+          <w:p>
+            <w:pPr>
+              <w:rPr>
+                <w:lang w:val="en-US"/>
+              </w:rPr>
+            </w:pPr>
+            <w:r>
+              <w:rPr>
+                <w:lang w:val="en-US"/>
+              </w:rPr>
+              <w:tab/>
+            </w:r>
+            <w:r>
+              <w:rPr>
+                <w:lang w:val="en-US"/>
+              </w:rPr>
+              <w:tab/>
+              <w:t>done = 0;</w:t>
+            </w:r>
+          </w:p>
+          <w:p>
+            <w:pPr>
+              <w:rPr>
+                <w:lang w:val="en-US"/>
+              </w:rPr>
+            </w:pPr>
+            <w:r>
+              <w:rPr>
+                <w:lang w:val="en-US"/>
+              </w:rPr>
+              <w:tab/>
+            </w:r>
+            <w:r>
+              <w:rPr>
+                <w:lang w:val="en-US"/>
+              </w:rPr>
+              <w:tab/>
+              <w:t>do {</w:t>
+            </w:r>
+          </w:p>
+          <w:p>
+            <w:pPr>
+              <w:rPr>
+                <w:lang w:val="en-US"/>
+              </w:rPr>
+            </w:pPr>
+            <w:r>
+              <w:rPr>
+                <w:lang w:val="en-US"/>
+              </w:rPr>
+              <w:tab/>
+            </w:r>
+            <w:r>
+              <w:rPr>
+                <w:lang w:val="en-US"/>
+              </w:rPr>
+              <w:tab/>
+            </w:r>
+            <w:r>
+              <w:rPr>
+                <w:lang w:val="en-US"/>
+              </w:rPr>
+              <w:tab/>
+              <w:t>n = recv(s2, str, 100, 0);</w:t>
+            </w:r>
+          </w:p>
+          <w:p>
+            <w:pPr>
+              <w:rPr>
+                <w:lang w:val="en-US"/>
+              </w:rPr>
+            </w:pPr>
+            <w:r>
+              <w:rPr>
+                <w:lang w:val="en-US"/>
+              </w:rPr>
+              <w:tab/>
+            </w:r>
+            <w:r>
+              <w:rPr>
+                <w:lang w:val="en-US"/>
+              </w:rPr>
+              <w:tab/>
+            </w:r>
+            <w:r>
+              <w:rPr>
+                <w:lang w:val="en-US"/>
+              </w:rPr>
+              <w:tab/>
+            </w:r>
+            <w:r>
+              <w:rPr>
+                <w:color w:val="FF0000"/>
+                <w:lang w:val="en-US"/>
+              </w:rPr>
+              <w:t>printf("client -&gt; %s",str);</w:t>
+            </w:r>
+          </w:p>
+          <w:p>
+            <w:pPr>
+              <w:rPr>
+                <w:lang w:val="en-US"/>
+              </w:rPr>
+            </w:pPr>
+            <w:r>
+              <w:rPr>
+                <w:lang w:val="en-US"/>
+              </w:rPr>
+              <w:tab/>
+            </w:r>
+            <w:r>
+              <w:rPr>
+                <w:lang w:val="en-US"/>
+              </w:rPr>
+              <w:tab/>
+            </w:r>
+            <w:r>
+              <w:rPr>
+                <w:lang w:val="en-US"/>
+              </w:rPr>
+              <w:tab/>
+              <w:t>if (n &lt;= 0) {</w:t>
+            </w:r>
+          </w:p>
+          <w:p>
+            <w:pPr>
+              <w:rPr>
+                <w:lang w:val="en-US"/>
+              </w:rPr>
+            </w:pPr>
+            <w:r>
+              <w:rPr>
+                <w:lang w:val="en-US"/>
+              </w:rPr>
+              <w:tab/>
+            </w:r>
+            <w:r>
+              <w:rPr>
+                <w:lang w:val="en-US"/>
+              </w:rPr>
+              <w:tab/>
+            </w:r>
+            <w:r>
+              <w:rPr>
+                <w:lang w:val="en-US"/>
+              </w:rPr>
+              <w:tab/>
+            </w:r>
+            <w:r>
+              <w:rPr>
+                <w:lang w:val="en-US"/>
+              </w:rPr>
+              <w:tab/>
+              <w:t>if (n &lt; 0) perror("recv");</w:t>
+            </w:r>
+          </w:p>
+          <w:p>
+            <w:pPr>
+              <w:rPr>
+                <w:lang w:val="en-US"/>
+              </w:rPr>
+            </w:pPr>
+            <w:r>
+              <w:rPr>
+                <w:lang w:val="en-US"/>
+              </w:rPr>
+              <w:tab/>
+            </w:r>
+            <w:r>
+              <w:rPr>
+                <w:lang w:val="en-US"/>
+              </w:rPr>
+              <w:tab/>
+            </w:r>
+            <w:r>
+              <w:rPr>
+                <w:lang w:val="en-US"/>
+              </w:rPr>
+              <w:tab/>
+            </w:r>
+            <w:r>
+              <w:rPr>
+                <w:lang w:val="en-US"/>
+              </w:rPr>
+              <w:tab/>
+              <w:t>done = 1;</w:t>
+            </w:r>
+          </w:p>
+          <w:p>
+            <w:pPr>
+              <w:rPr>
+                <w:lang w:val="en-US"/>
+              </w:rPr>
+            </w:pPr>
+            <w:r>
+              <w:rPr>
+                <w:lang w:val="en-US"/>
+              </w:rPr>
+              <w:tab/>
+            </w:r>
+            <w:r>
+              <w:rPr>
+                <w:lang w:val="en-US"/>
+              </w:rPr>
+              <w:tab/>
+            </w:r>
+            <w:r>
+              <w:rPr>
+                <w:lang w:val="en-US"/>
+              </w:rPr>
+              <w:tab/>
+              <w:t>}</w:t>
+            </w:r>
+          </w:p>
+          <w:p>
+            <w:pPr>
+              <w:rPr>
+                <w:lang w:val="en-US"/>
+              </w:rPr>
+            </w:pPr>
+          </w:p>
+          <w:p>
+            <w:pPr>
+              <w:rPr>
+                <w:lang w:val="en-US"/>
+              </w:rPr>
+            </w:pPr>
+            <w:r>
+              <w:rPr>
+                <w:lang w:val="en-US"/>
+              </w:rPr>
+              <w:tab/>
+            </w:r>
+            <w:r>
+              <w:rPr>
+                <w:lang w:val="en-US"/>
+              </w:rPr>
+              <w:tab/>
+            </w:r>
+            <w:r>
+              <w:rPr>
+                <w:lang w:val="en-US"/>
+              </w:rPr>
+              <w:tab/>
+              <w:t xml:space="preserve">if (!done) </w:t>
+            </w:r>
+          </w:p>
+          <w:p>
+            <w:pPr>
+              <w:rPr>
+                <w:lang w:val="en-US"/>
+              </w:rPr>
+            </w:pPr>
+            <w:r>
+              <w:rPr>
+                <w:lang w:val="en-US"/>
+              </w:rPr>
+              <w:tab/>
+            </w:r>
+            <w:r>
+              <w:rPr>
+                <w:lang w:val="en-US"/>
+              </w:rPr>
+              <w:tab/>
+            </w:r>
+            <w:r>
+              <w:rPr>
+                <w:lang w:val="en-US"/>
+              </w:rPr>
+              <w:tab/>
+            </w:r>
+            <w:r>
+              <w:rPr>
+                <w:color w:val="FF0000"/>
+                <w:lang w:val="en-US"/>
+              </w:rPr>
+              <w:t>printf("client &lt;- %s",str);</w:t>
+            </w:r>
+          </w:p>
+          <w:p>
+            <w:pPr>
+              <w:rPr>
+                <w:lang w:val="en-US"/>
+              </w:rPr>
+            </w:pPr>
+            <w:r>
+              <w:rPr>
+                <w:lang w:val="en-US"/>
+              </w:rPr>
+              <w:tab/>
+            </w:r>
+            <w:r>
+              <w:rPr>
+                <w:lang w:val="en-US"/>
+              </w:rPr>
+              <w:tab/>
+            </w:r>
+            <w:r>
+              <w:rPr>
+                <w:lang w:val="en-US"/>
+              </w:rPr>
+              <w:tab/>
+            </w:r>
+            <w:r>
+              <w:rPr>
+                <w:lang w:val="en-US"/>
+              </w:rPr>
+              <w:tab/>
+              <w:t>if (send(s2, str, n, 0) &lt; 0) {</w:t>
+            </w:r>
+          </w:p>
+          <w:p>
+            <w:pPr>
+              <w:rPr>
+                <w:lang w:val="en-US"/>
+              </w:rPr>
+            </w:pPr>
+            <w:r>
+              <w:rPr>
+                <w:lang w:val="en-US"/>
+              </w:rPr>
+              <w:tab/>
+            </w:r>
+            <w:r>
+              <w:rPr>
+                <w:lang w:val="en-US"/>
+              </w:rPr>
+              <w:tab/>
+            </w:r>
+            <w:r>
+              <w:rPr>
+                <w:lang w:val="en-US"/>
+              </w:rPr>
+              <w:tab/>
+            </w:r>
+            <w:r>
+              <w:rPr>
+                <w:lang w:val="en-US"/>
+              </w:rPr>
+              <w:tab/>
+            </w:r>
+            <w:r>
+              <w:rPr>
+                <w:lang w:val="en-US"/>
+              </w:rPr>
+              <w:tab/>
+              <w:t>perror("send");</w:t>
+            </w:r>
+          </w:p>
+          <w:p>
+            <w:pPr>
+              <w:rPr>
+                <w:lang w:val="en-US"/>
+              </w:rPr>
+            </w:pPr>
+            <w:r>
+              <w:rPr>
+                <w:lang w:val="en-US"/>
+              </w:rPr>
+              <w:tab/>
+            </w:r>
+            <w:r>
+              <w:rPr>
+                <w:lang w:val="en-US"/>
+              </w:rPr>
+              <w:tab/>
+            </w:r>
+            <w:r>
+              <w:rPr>
+                <w:lang w:val="en-US"/>
+              </w:rPr>
+              <w:tab/>
+            </w:r>
+            <w:r>
+              <w:rPr>
+                <w:lang w:val="en-US"/>
+              </w:rPr>
+              <w:tab/>
+            </w:r>
+            <w:r>
+              <w:rPr>
+                <w:lang w:val="en-US"/>
+              </w:rPr>
+              <w:tab/>
+              <w:t>done = 1;</w:t>
+            </w:r>
+          </w:p>
+          <w:p>
+            <w:pPr>
+              <w:rPr>
+                <w:lang w:val="en-US"/>
+              </w:rPr>
+            </w:pPr>
+            <w:r>
+              <w:rPr>
+                <w:lang w:val="en-US"/>
+              </w:rPr>
+              <w:tab/>
+            </w:r>
+            <w:r>
+              <w:rPr>
+                <w:lang w:val="en-US"/>
+              </w:rPr>
+              <w:tab/>
+            </w:r>
+            <w:r>
+              <w:rPr>
+                <w:lang w:val="en-US"/>
+              </w:rPr>
+              <w:tab/>
+            </w:r>
+            <w:r>
+              <w:rPr>
+                <w:lang w:val="en-US"/>
+              </w:rPr>
+              <w:tab/>
+              <w:t>}</w:t>
+            </w:r>
+          </w:p>
+          <w:p>
+            <w:pPr>
+              <w:rPr>
+                <w:lang w:val="en-US"/>
+              </w:rPr>
+            </w:pPr>
+            <w:r>
+              <w:rPr>
+                <w:lang w:val="en-US"/>
+              </w:rPr>
+              <w:tab/>
+            </w:r>
+            <w:r>
+              <w:rPr>
+                <w:lang w:val="en-US"/>
+              </w:rPr>
+              <w:tab/>
+              <w:t>} while (!done);</w:t>
+            </w:r>
+          </w:p>
+          <w:p>
+            <w:pPr>
+              <w:rPr>
+                <w:lang w:val="en-US"/>
+              </w:rPr>
+            </w:pPr>
+          </w:p>
+          <w:p>
+            <w:r>
+              <w:rPr>
+                <w:lang w:val="en-US"/>
+              </w:rPr>
+              <w:tab/>
+            </w:r>
+            <w:r>
+              <w:rPr>
+                <w:lang w:val="en-US"/>
+              </w:rPr>
+              <w:tab/>
+            </w:r>
+            <w:r>
+              <w:t>close(s2);</w:t>
+            </w:r>
+          </w:p>
+          <w:p>
+            <w:r>
+              <w:tab/>
+              <w:t>}</w:t>
+            </w:r>
+          </w:p>
+          <w:p/>
+          <w:p>
+            <w:r>
+              <w:tab/>
+              <w:t>return 0;</w:t>
+            </w:r>
+          </w:p>
+          <w:p>
+            <w:r>
+              <w:t>}</w:t>
+            </w:r>
+          </w:p>
+          <w:p/>
+          <w:p/>
+        </w:tc>
+      </w:tr>
+    </w:tbl>
+    <w:p>
+      <w:pPr>
+        <w:spacing w:line="240" w:lineRule="auto"/>
+      </w:pPr>
+    </w:p>
+    <w:p>
+      <w:pPr>
+        <w:spacing w:line="240" w:lineRule="auto"/>
+      </w:pPr>
+      <w:r>
+        <w:t>Всё работает</w:t>
+      </w:r>
+    </w:p>
+    <w:p>
+      <w:pPr>
+        <w:spacing w:line="240" w:lineRule="auto"/>
+      </w:pPr>
+      <w:r>
+        <w:t>Попробуем подключить несколько клиентов.</w:t>
+      </w:r>
+    </w:p>
+    <w:p>
+      <w:pPr>
+        <w:spacing w:line="240" w:lineRule="auto"/>
+      </w:pPr>
+      <w:r>
+        <w:rPr>
+          <w:noProof/>
+        </w:rPr>
+        <w:lastRenderedPageBreak/>
+        <w:drawing>
+          <wp:inline distT="0" distB="0" distL="0" distR="0" wp14:anchorId="0EF25D1B" wp14:editId="6E4CB3F9">
+            <wp:extent cx="5940425" cy="2129790"/>
+            <wp:effectExtent l="0" t="0" r="3175" b="3810"/>
+            <wp:docPr id="6" name="Рисунок 6" descr="Изображение выглядит как текст, снимок экрана, экран&#10;&#10;Автоматически созданное описание"/>
+            <wp:cNvGraphicFramePr>
+              <a:graphicFrameLocks xmlns:a="http://schemas.openxmlformats.org/drawingml/2006/main" noChangeAspect="1"/>
+            </wp:cNvGraphicFramePr>
+            <a:graphic xmlns:a="http://schemas.openxmlformats.org/drawingml/2006/main">
+              <a:graphicData uri="http://schemas.openxmlformats.org/drawingml/2006/picture">
+                <pic:pic xmlns:pic="http://schemas.openxmlformats.org/drawingml/2006/picture">
+                  <pic:nvPicPr>
+                    <pic:cNvPr id="6" name="Рисунок 6" descr="Изображение выглядит как текст, снимок экрана, экран&#10;&#10;Автоматически созданное описание"/>
+                    <pic:cNvPicPr/>
+                  </pic:nvPicPr>
+                  <pic:blipFill>
+                    <a:blip r:embed="rId9"/>
+                    <a:stretch>
+                      <a:fillRect/>
+                    </a:stretch>
+                  </pic:blipFill>
+                  <pic:spPr>
+                    <a:xfrm>
+                      <a:off x="0" y="0"/>
+                      <a:ext cx="5940425" cy="2129790"/>
+                    </a:xfrm>
+                    <a:prstGeom prst="rect">
+                      <a:avLst/>
+                    </a:prstGeom>
+                  </pic:spPr>
+                </pic:pic>
+              </a:graphicData>
+            </a:graphic>
+          </wp:inline>
+        </w:drawing>
+      </w:r>
+    </w:p>
+    <w:p>
+      <w:pPr>
+        <w:spacing w:line="240" w:lineRule="auto"/>
+      </w:pPr>
+      <w:r>
+        <w:t xml:space="preserve">Можно сделать вывод, что данный эхо сервер не предназначен для подключения нескольких клиентов. Чтобы он мог работать в многопотоке необходимо добавить или </w:t>
+      </w:r>
+      <w:r>
+        <w:rPr>
+          <w:lang w:val="en-US"/>
+        </w:rPr>
+        <w:t>fork</w:t>
+      </w:r>
+      <w:r>
+        <w:t xml:space="preserve"> </w:t>
+      </w:r>
+      <w:r>
+        <w:t xml:space="preserve">или </w:t>
+      </w:r>
+      <w:r>
+        <w:rPr>
+          <w:lang w:val="en-US"/>
+        </w:rPr>
+        <w:t>exec</w:t>
+      </w:r>
+      <w:r>
+        <w:t>.</w:t>
+      </w:r>
+    </w:p>
+    <w:p>
+      <w:pPr>
+        <w:spacing w:line="240" w:lineRule="auto"/>
+      </w:pPr>
+    </w:p>
+    <w:p>
+      <w:pPr>
+        <w:spacing w:line="240" w:lineRule="auto"/>
+      </w:pPr>
+      <w:r>
+        <w:rPr>
+          <w:lang w:val="en-US"/>
+        </w:rPr>
+        <w:t xml:space="preserve">5 </w:t>
+      </w:r>
+      <w:r>
+        <w:t>пункт допольнительный</w:t>
+      </w:r>
+    </w:p>
+    <w:p>
+      <w:pPr>
+        <w:spacing w:line="240" w:lineRule="auto"/>
+      </w:pPr>
+      <w:r>
+        <w:t>Для каждого клиента будем делать свой дочерний процесс сервера.</w:t>
+      </w:r>
+      <w:r>
+        <w:t xml:space="preserve"> Вот что получилось:</w:t>
+      </w:r>
+    </w:p>
+    <w:p>
+      <w:pPr>
+        <w:spacing w:line="240" w:lineRule="auto"/>
+      </w:pPr>
+      <w:r>
+        <w:t>Код в папке)</w:t>
+      </w:r>
+    </w:p>
+    <w:p>
+      <w:pPr>
+        <w:spacing w:line="240" w:lineRule="auto"/>
+        <w:rPr>
+          <w:lang w:val="en-US"/>
+        </w:rPr>
+      </w:pPr>
+      <w:r>
+        <w:rPr>
+          <w:noProof/>
+        </w:rPr>
+        <w:drawing>
+          <wp:inline distT="0" distB="0" distL="0" distR="0" wp14:anchorId="1FA7CB9A" wp14:editId="0A0C7329">
+            <wp:extent cx="5940425" cy="3680460"/>
+            <wp:effectExtent l="0" t="0" r="3175" b="0"/>
+            <wp:docPr id="7" name="Рисунок 7" descr="Изображение выглядит как текст&#10;&#10;Автоматически созданное описание"/>
+            <wp:cNvGraphicFramePr>
+              <a:graphicFrameLocks xmlns:a="http://schemas.openxmlformats.org/drawingml/2006/main" noChangeAspect="1"/>
+            </wp:cNvGraphicFramePr>
+            <a:graphic xmlns:a="http://schemas.openxmlformats.org/drawingml/2006/main">
+              <a:graphicData uri="http://schemas.openxmlformats.org/drawingml/2006/picture">
+                <pic:pic xmlns:pic="http://schemas.openxmlformats.org/drawingml/2006/picture">
+                  <pic:nvPicPr>
+                    <pic:cNvPr id="7" name="Рисунок 7" descr="Изображение выглядит как текст&#10;&#10;Автоматически созданное описание"/>
+                    <pic:cNvPicPr/>
+                  </pic:nvPicPr>
+                  <pic:blipFill>
+                    <a:blip r:embed="rId10"/>
+                    <a:stretch>
+                      <a:fillRect/>
+                    </a:stretch>
+                  </pic:blipFill>
+                  <pic:spPr>
+                    <a:xfrm>
+                      <a:off x="0" y="0"/>
+                      <a:ext cx="5940425" cy="3680460"/>
+                    </a:xfrm>
+                    <a:prstGeom prst="rect">
+                      <a:avLst/>
+                    </a:prstGeom>
+                  </pic:spPr>
+                </pic:pic>
+              </a:graphicData>
+            </a:graphic>
+          </wp:inline>
+        </w:drawing>
+      </w:r>
+    </w:p>
+    <w:p>
+      <w:pPr>
+        <w:spacing w:line="240" w:lineRule="auto"/>
+      </w:pPr>
+    </w:p>
     <w:sectPr>
       <w:pgSz w:w="11906" w:h="16838"/>
       <w:pgMar w:top="1134" w:right="850" w:bottom="1134" w:left="1701" w:header="708" w:footer="708" w:gutter="0"/>
@@ -439,6 +2282,25 @@
     <w:semiHidden/>
     <w:unhideWhenUsed/>
   </w:style>
+  <w:style w:type="table" w:styleId="a3">
+    <w:name w:val="Table Grid"/>
+    <w:basedOn w:val="a1"/>
+    <w:uiPriority w:val="39"/>
+    <w:rsid w:val="00691ECA"/>
+    <w:pPr>
+      <w:spacing w:after="0" w:line="240" w:lineRule="auto"/>
+    </w:pPr>
+    <w:tblPr>
+      <w:tblBorders>
+        <w:top w:val="single" w:sz="4" w:space="0" w:color="auto"/>
+        <w:left w:val="single" w:sz="4" w:space="0" w:color="auto"/>
+        <w:bottom w:val="single" w:sz="4" w:space="0" w:color="auto"/>
+        <w:right w:val="single" w:sz="4" w:space="0" w:color="auto"/>
+        <w:insideH w:val="single" w:sz="4" w:space="0" w:color="auto"/>
+        <w:insideV w:val="single" w:sz="4" w:space="0" w:color="auto"/>
+      </w:tblBorders>
+    </w:tblPr>
+  </w:style>
 </w:styles>
 </file>
 

</xml_diff>